<commit_message>
added messages for terminals
</commit_message>
<xml_diff>
--- a/docs/tzds.docx
+++ b/docs/tzds.docx
@@ -3137,15 +3137,17 @@
                               <w:b/>
                               <w:sz w:val="16"/>
                               <w:szCs w:val="16"/>
-                            </w:rPr>
-                          </w:pPr>
-                          <w:r>
-                            <w:rPr>
-                              <w:b/>
-                              <w:sz w:val="16"/>
-                              <w:szCs w:val="16"/>
-                            </w:rPr>
-                            <w:t>2</w:t>
+                              <w:lang w:val="en-US"/>
+                            </w:rPr>
+                          </w:pPr>
+                          <w:r>
+                            <w:rPr>
+                              <w:b/>
+                              <w:sz w:val="16"/>
+                              <w:szCs w:val="16"/>
+                              <w:lang w:val="en-US"/>
+                            </w:rPr>
+                            <w:t>3</w:t>
                           </w:r>
                         </w:p>
                       </w:txbxContent>
@@ -4128,15 +4130,17 @@
                               <w:b/>
                               <w:sz w:val="16"/>
                               <w:szCs w:val="16"/>
-                            </w:rPr>
-                          </w:pPr>
-                          <w:r>
-                            <w:rPr>
-                              <w:b/>
-                              <w:sz w:val="16"/>
-                              <w:szCs w:val="16"/>
-                            </w:rPr>
-                            <w:t>2</w:t>
+                              <w:lang w:val="en-US"/>
+                            </w:rPr>
+                          </w:pPr>
+                          <w:r>
+                            <w:rPr>
+                              <w:b/>
+                              <w:sz w:val="16"/>
+                              <w:szCs w:val="16"/>
+                              <w:lang w:val="en-US"/>
+                            </w:rPr>
+                            <w:t>3</w:t>
                           </w:r>
                         </w:p>
                       </w:txbxContent>
@@ -6014,15 +6018,25 @@
                               <w:b/>
                               <w:sz w:val="16"/>
                               <w:szCs w:val="16"/>
-                            </w:rPr>
-                          </w:pPr>
-                          <w:r>
-                            <w:rPr>
-                              <w:b/>
-                              <w:sz w:val="16"/>
-                              <w:szCs w:val="16"/>
-                            </w:rPr>
-                            <w:t>15</w:t>
+                              <w:lang w:val="en-US"/>
+                            </w:rPr>
+                          </w:pPr>
+                          <w:r>
+                            <w:rPr>
+                              <w:b/>
+                              <w:sz w:val="16"/>
+                              <w:szCs w:val="16"/>
+                            </w:rPr>
+                            <w:t>1</w:t>
+                          </w:r>
+                          <w:r>
+                            <w:rPr>
+                              <w:b/>
+                              <w:sz w:val="16"/>
+                              <w:szCs w:val="16"/>
+                              <w:lang w:val="en-US"/>
+                            </w:rPr>
+                            <w:t>0</w:t>
                           </w:r>
                         </w:p>
                       </w:txbxContent>
@@ -6144,15 +6158,17 @@
                               <w:b/>
                               <w:sz w:val="16"/>
                               <w:szCs w:val="16"/>
-                            </w:rPr>
-                          </w:pPr>
-                          <w:r>
-                            <w:rPr>
-                              <w:b/>
-                              <w:sz w:val="16"/>
-                              <w:szCs w:val="16"/>
-                            </w:rPr>
-                            <w:t>15</w:t>
+                              <w:lang w:val="en-US"/>
+                            </w:rPr>
+                          </w:pPr>
+                          <w:r>
+                            <w:rPr>
+                              <w:b/>
+                              <w:sz w:val="16"/>
+                              <w:szCs w:val="16"/>
+                              <w:lang w:val="en-US"/>
+                            </w:rPr>
+                            <w:t>10</w:t>
                           </w:r>
                         </w:p>
                       </w:txbxContent>
@@ -7395,7 +7411,7 @@
 </file>
 
 <file path=customXml/itemProps1.xml><?xml version="1.0" encoding="utf-8"?>
-<ds:datastoreItem xmlns:ds="http://schemas.openxmlformats.org/officeDocument/2006/customXml" ds:itemID="{72A6A384-28A3-443F-B774-1B08535EF347}">
+<ds:datastoreItem xmlns:ds="http://schemas.openxmlformats.org/officeDocument/2006/customXml" ds:itemID="{D897BA7C-4EAE-4ADF-B508-3913DB85939D}">
   <ds:schemaRefs>
     <ds:schemaRef ds:uri="http://schemas.openxmlformats.org/officeDocument/2006/bibliography"/>
   </ds:schemaRefs>

</xml_diff>